<commit_message>
Typo in document. Fixed.
</commit_message>
<xml_diff>
--- a/_site/assets/downloads/Ken-Wilson_How_to_choose_the_best_coffee_for_you.docx
+++ b/_site/assets/downloads/Ken-Wilson_How_to_choose_the_best_coffee_for_you.docx
@@ -32,7 +32,13 @@
         <w:t xml:space="preserve">convoluted. </w:t>
       </w:r>
       <w:r>
-        <w:t xml:space="preserve">Really, it’s not surprise that we hear </w:t>
+        <w:t xml:space="preserve">Really, it’s not </w:t>
+      </w:r>
+      <w:r>
+        <w:t xml:space="preserve">a </w:t>
+      </w:r>
+      <w:r>
+        <w:t xml:space="preserve">surprise that we hear </w:t>
       </w:r>
       <w:r>
         <w:rPr>
@@ -58,10 +64,10 @@
         <w:t xml:space="preserve"> </w:t>
       </w:r>
       <w:r>
-        <w:t>This</w:t>
-      </w:r>
-      <w:r>
-        <w:t xml:space="preserve"> question garners a simple answer to some, but not to us at Bean to Cup Coffee. </w:t>
+        <w:t xml:space="preserve">To some, it </w:t>
+      </w:r>
+      <w:r>
+        <w:t xml:space="preserve">garners a simple answer, but not to us at Bean to Cup Coffee. </w:t>
       </w:r>
     </w:p>
     <w:p>
@@ -72,7 +78,13 @@
         <w:t xml:space="preserve"> to taste. </w:t>
       </w:r>
       <w:r>
-        <w:t xml:space="preserve">At least, it must be right? Why else would you be here? </w:t>
+        <w:t>At least, it must</w:t>
+      </w:r>
+      <w:r>
+        <w:t xml:space="preserve">, </w:t>
+      </w:r>
+      <w:r>
+        <w:t xml:space="preserve">right? Why else would you be here? </w:t>
       </w:r>
     </w:p>
     <w:p>
@@ -86,7 +98,7 @@
         <w:rPr>
           <w:rFonts w:ascii="Ebrima" w:hAnsi="Ebrima"/>
         </w:rPr>
-        <w:t>Origin</w:t>
+        <w:t>Does the coffee’s origin matter?</w:t>
       </w:r>
     </w:p>
     <w:p>
@@ -173,7 +185,7 @@
         <w:rPr>
           <w:rFonts w:ascii="Ebrima" w:hAnsi="Ebrima"/>
         </w:rPr>
-        <w:t>Acidity and Body</w:t>
+        <w:t xml:space="preserve">How do acidity and body affect the taste of coffee? </w:t>
       </w:r>
     </w:p>
     <w:p>
@@ -264,7 +276,7 @@
     </w:p>
     <w:p>
       <w:r>
-        <w:t xml:space="preserve">Unlike the acidity, the body has much simpler terms, and can be more easily understood. Simply put, the body has three levels: thin, light, and heavy. You’re able to influence the body yourself simply by the way you roast it; if, say, you’re a fan of dark roasts, you’ll find your coffee has a heavier body. </w:t>
+        <w:t xml:space="preserve">Unlike the acidity, the body has much simpler terms and can be more easily understood. Simply put, the body has three levels: thin, light, and heavy. You’re able to influence the body yourself simply by the way you roast it; if, say, you’re a fan of dark roasts, you’ll find your coffee has a heavier body. </w:t>
       </w:r>
     </w:p>
     <w:p>
@@ -278,16 +290,29 @@
         <w:rPr>
           <w:rFonts w:ascii="Ebrima" w:hAnsi="Ebrima"/>
         </w:rPr>
-        <w:t>Roast</w:t>
-      </w:r>
-    </w:p>
-    <w:p>
-      <w:r>
-        <w:t xml:space="preserve">But what’s a dark roast? The roast is simply the term used to describe how long you </w:t>
+        <w:t>How does the roast affect the taste of coffee?</w:t>
+      </w:r>
+    </w:p>
+    <w:p>
+      <w:r>
+        <w:t>But what</w:t>
+      </w:r>
+      <w:r>
+        <w:t xml:space="preserve"> </w:t>
       </w:r>
       <w:r>
         <w:rPr>
           <w:i/>
+          <w:iCs/>
+        </w:rPr>
+        <w:t>is</w:t>
+      </w:r>
+      <w:r>
+        <w:t xml:space="preserve"> a roast? The roast is simply the term used to describe how long you </w:t>
+      </w:r>
+      <w:r>
+        <w:rPr>
+          <w:i/>
         </w:rPr>
         <w:t>roast</w:t>
       </w:r>
@@ -301,15 +326,13 @@
         <w:t>oast will influence not only the body, bu</w:t>
       </w:r>
       <w:r>
-        <w:t>t the taste. Often, the French r</w:t>
-      </w:r>
-      <w:r>
-        <w:t xml:space="preserve">oast will impart some flavor into your coffee. </w:t>
-      </w:r>
-    </w:p>
-    <w:p>
-      <w:r>
-        <w:t xml:space="preserve">Other roasts, like the </w:t>
+        <w:t xml:space="preserve">t the taste. </w:t>
+      </w:r>
+      <w:r>
+        <w:t>O</w:t>
+      </w:r>
+      <w:r>
+        <w:t xml:space="preserve">ther roasts, like the </w:t>
       </w:r>
       <w:r>
         <w:t>Half City roast</w:t>
@@ -332,7 +355,13 @@
         <w:t>And t</w:t>
       </w:r>
       <w:r>
-        <w:t xml:space="preserve">hat’s all there is to it really. All that’s left for you to do is experiment; get out there and make mistakes (as my favorite teacher would say), and fill your bean to cup coffee machine with every bean you can find until you’ve found the one you love. </w:t>
+        <w:t>hat’s all there is to it really. All that’s left for you to do is</w:t>
+      </w:r>
+      <w:r>
+        <w:t xml:space="preserve"> to</w:t>
+      </w:r>
+      <w:r>
+        <w:t xml:space="preserve"> experiment; get out there and make mistakes (as my favorite teacher would say), and fill your bean to cup coffee machine with every bean you can find until you’ve found the one you love. </w:t>
       </w:r>
     </w:p>
     <w:sectPr>

</xml_diff>